<commit_message>
added some purpose and name of the document
</commit_message>
<xml_diff>
--- a/Bennavi_Softsolution_Portfolio_Design.docx
+++ b/Bennavi_Softsolution_Portfolio_Design.docx
@@ -5261,7 +5261,23 @@
           <w:sz w:val="22"/>
           <w:szCs w:val="22"/>
         </w:rPr>
-        <w:t xml:space="preserve">This document has been approved as the official solution architecture document for the __________ project, and accurately reflects the current understanding of solution design and architecture. </w:t>
+        <w:t xml:space="preserve">This document has been approved as the official solution architecture document for the </w:t>
+      </w:r>
+      <w:r>
+        <w:rPr>
+          <w:rFonts w:cs="Arial" w:ascii="Arial" w:hAnsi="Arial"/>
+          <w:sz w:val="22"/>
+          <w:szCs w:val="22"/>
+        </w:rPr>
+        <w:t>Bennavi Softsolution Portfolio Design</w:t>
+      </w:r>
+      <w:r>
+        <w:rPr>
+          <w:rFonts w:cs="Arial" w:ascii="Arial" w:hAnsi="Arial"/>
+          <w:sz w:val="22"/>
+          <w:szCs w:val="22"/>
+        </w:rPr>
+        <w:t xml:space="preserve"> project, and accurately reflects the current understanding of solution design and architecture. </w:t>
       </w:r>
     </w:p>
     <w:p>
@@ -7258,6 +7274,25 @@
     <w:p>
       <w:pPr>
         <w:pStyle w:val="Heading1"/>
+        <w:ind w:hanging="0"/>
+        <w:rPr/>
+      </w:pPr>
+      <w:r>
+        <w:rPr/>
+      </w:r>
+    </w:p>
+    <w:p>
+      <w:pPr>
+        <w:pStyle w:val="Normal"/>
+        <w:rPr/>
+      </w:pPr>
+      <w:r>
+        <w:rPr/>
+      </w:r>
+    </w:p>
+    <w:p>
+      <w:pPr>
+        <w:pStyle w:val="Normal"/>
         <w:rPr/>
       </w:pPr>
       <w:r>
@@ -7269,51 +7304,6 @@
         <w:pStyle w:val="Heading1"/>
         <w:rPr/>
       </w:pPr>
-      <w:r>
-        <w:rPr/>
-      </w:r>
-    </w:p>
-    <w:p>
-      <w:pPr>
-        <w:pStyle w:val="Heading1"/>
-        <w:rPr/>
-      </w:pPr>
-      <w:r>
-        <w:rPr/>
-      </w:r>
-    </w:p>
-    <w:p>
-      <w:pPr>
-        <w:pStyle w:val="Normal"/>
-        <w:rPr/>
-      </w:pPr>
-      <w:r>
-        <w:rPr/>
-      </w:r>
-    </w:p>
-    <w:p>
-      <w:pPr>
-        <w:pStyle w:val="Normal"/>
-        <w:rPr/>
-      </w:pPr>
-      <w:r>
-        <w:rPr/>
-      </w:r>
-    </w:p>
-    <w:p>
-      <w:pPr>
-        <w:pStyle w:val="Normal"/>
-        <w:rPr/>
-      </w:pPr>
-      <w:r>
-        <w:rPr/>
-      </w:r>
-    </w:p>
-    <w:p>
-      <w:pPr>
-        <w:pStyle w:val="Heading1"/>
-        <w:rPr/>
-      </w:pPr>
       <w:bookmarkStart w:id="3" w:name="_Toc378163395"/>
       <w:r>
         <w:rPr/>
@@ -7352,12 +7342,20 @@
       <w:r>
         <w:rPr>
           <w:rFonts w:cs="Arial" w:ascii="Arial" w:hAnsi="Arial"/>
+          <w:sz w:val="22"/>
+          <w:szCs w:val="22"/>
+        </w:rPr>
+        <w:t>the Bennavi Softsolution Portfolio Website</w:t>
+      </w:r>
+      <w:r>
+        <w:rPr>
+          <w:rFonts w:cs="Arial" w:ascii="Arial" w:hAnsi="Arial"/>
           <w:i/>
           <w:color w:val="17365D" w:themeColor="text2" w:themeShade="bf"/>
           <w:sz w:val="22"/>
           <w:szCs w:val="22"/>
         </w:rPr>
-        <w:t>&lt;Project Name&gt;.</w:t>
+        <w:t>.</w:t>
       </w:r>
       <w:r>
         <w:rPr>
@@ -8488,7 +8486,7 @@
           <v:shape id="ole_rId2" type="_x0000_tole_rId2" style="width:585.25pt;height:560.55pt;mso-wrap-distance-right:0pt" filled="f" o:ole="">
             <v:imagedata r:id="rId3" o:title=""/>
           </v:shape>
-          <o:OLEObject Type="Embed" ProgID="Visio.Drawing.15" ShapeID="ole_rId2" DrawAspect="Content" ObjectID="_44850527" r:id="rId2"/>
+          <o:OLEObject Type="Embed" ProgID="Visio.Drawing.15" ShapeID="ole_rId2" DrawAspect="Content" ObjectID="_800160278" r:id="rId2"/>
         </w:object>
       </w:r>
     </w:p>
@@ -11132,7 +11130,7 @@
           <v:shape id="ole_rId4" type="_x0000_tole_rId4" style="width:335.3pt;height:357.95pt;mso-wrap-distance-right:0pt" filled="f" o:ole="">
             <v:imagedata r:id="rId5" o:title=""/>
           </v:shape>
-          <o:OLEObject Type="Embed" ProgID="Visio.Drawing.11" ShapeID="ole_rId4" DrawAspect="Content" ObjectID="_348956046" r:id="rId4"/>
+          <o:OLEObject Type="Embed" ProgID="Visio.Drawing.11" ShapeID="ole_rId4" DrawAspect="Content" ObjectID="_1308213635" r:id="rId4"/>
         </w:object>
       </w:r>
     </w:p>
@@ -11338,7 +11336,7 @@
           <v:shape id="ole_rId7" type="_x0000_tole_rId7" style="width:432pt;height:346.65pt;mso-wrap-distance-right:0pt" filled="f" o:ole="">
             <v:imagedata r:id="rId8" o:title=""/>
           </v:shape>
-          <o:OLEObject Type="Embed" ProgID="Visio.Drawing.11" ShapeID="ole_rId7" DrawAspect="Content" ObjectID="_490165649" r:id="rId7"/>
+          <o:OLEObject Type="Embed" ProgID="Visio.Drawing.11" ShapeID="ole_rId7" DrawAspect="Content" ObjectID="_125535070" r:id="rId7"/>
         </w:object>
       </w:r>
     </w:p>
@@ -12993,7 +12991,7 @@
         <w:docPartGallery w:val="Page Numbers (Top of Page)"/>
         <w:docPartUnique w:val="true"/>
       </w:docPartObj>
-      <w:id w:val="592784155"/>
+      <w:id w:val="1732858471"/>
     </w:sdtPr>
     <w:sdtContent>
       <w:p>
@@ -13009,7 +13007,15 @@
             <w:sz w:val="18"/>
             <w:szCs w:val="18"/>
           </w:rPr>
-          <w:t xml:space="preserve">Design &amp; Architecture Template .doc                                                                                          Page </w:t>
+          <w:t xml:space="preserve">BENNAVI SOFTSOLUTION Powered By  WIT Boot camp Safaricom </w:t>
+        </w:r>
+        <w:r>
+          <w:rPr>
+            <w:rFonts w:cs="Arial" w:ascii="Arial" w:hAnsi="Arial"/>
+            <w:sz w:val="18"/>
+            <w:szCs w:val="18"/>
+          </w:rPr>
+          <w:t xml:space="preserve">                                                                                      Page </w:t>
         </w:r>
         <w:r>
           <w:rPr>
@@ -13233,7 +13239,7 @@
               <w:smallCaps/>
               <w:color w:val="000080"/>
             </w:rPr>
-            <w:t>01</w:t>
+            <w:t>01/WIT/2023</w:t>
           </w:r>
         </w:p>
       </w:tc>

</xml_diff>